<commit_message>
добавил hello world в  файл Qa manual 13.07.2023
</commit_message>
<xml_diff>
--- a/QA Manual 13.07.2023.docx
+++ b/QA Manual 13.07.2023.docx
@@ -5,10 +5,12 @@
     <w:p>
       <w:pPr>
         <w:rPr>
+          <w:rFonts w:ascii="Helvetica" w:hAnsi="Helvetica" w:cs="Helvetica"/>
           <w:lang w:val="en-US"/>
         </w:rPr>
       </w:pPr>
       <w:proofErr w:type="spellStart"/>
+      <w:proofErr w:type="gramStart"/>
       <w:r>
         <w:rPr>
           <w:rFonts w:ascii="Helvetica" w:hAnsi="Helvetica" w:cs="Helvetica"/>
@@ -28,6 +30,29 @@
           <w:lang w:val="en-US"/>
         </w:rPr>
         <w:t xml:space="preserve"> 21.09.2023</w:t>
+      </w:r>
+      <w:proofErr w:type="gramEnd"/>
+    </w:p>
+    <w:p>
+      <w:pPr>
+        <w:rPr>
+          <w:rFonts w:ascii="Helvetica" w:hAnsi="Helvetica" w:cs="Helvetica"/>
+          <w:lang w:val="en-US"/>
+        </w:rPr>
+      </w:pPr>
+    </w:p>
+    <w:p>
+      <w:pPr>
+        <w:rPr>
+          <w:lang w:val="en-US"/>
+        </w:rPr>
+      </w:pPr>
+      <w:r>
+        <w:rPr>
+          <w:rFonts w:ascii="Helvetica" w:hAnsi="Helvetica" w:cs="Helvetica"/>
+          <w:lang w:val="en-US"/>
+        </w:rPr>
+        <w:t xml:space="preserve">Hello world </w:t>
       </w:r>
       <w:bookmarkStart w:id="0" w:name="_GoBack"/>
       <w:bookmarkEnd w:id="0"/>

</xml_diff>